<commit_message>
Added some more details to Game Bible and clarified some grammar
</commit_message>
<xml_diff>
--- a/Submitibles/SpiderBroGameBible.docx
+++ b/Submitibles/SpiderBroGameBible.docx
@@ -292,20 +292,25 @@
           <w:sz w:val="24"/>
           <w:szCs w:val="24"/>
         </w:rPr>
-        <w:t>Location: Currently an empty room, but should be bedroom and many ot</w:t>
-      </w:r>
-      <w:r>
-        <w:rPr>
-          <w:rFonts w:ascii="Times New Roman" w:eastAsia="Times New Roman" w:hAnsi="Times New Roman" w:cs="Times New Roman"/>
-          <w:i/>
-          <w:sz w:val="24"/>
-          <w:szCs w:val="24"/>
-        </w:rPr>
-        <w:t>her locations for future levels</w:t>
-      </w:r>
-    </w:p>
-    <w:p/>
-    <w:p/>
+        <w:t>Location: Currently an empty room, but should be bedroom and many other locations for future levels</w:t>
+      </w:r>
+    </w:p>
+    <w:p/>
+    <w:p>
+      <w:r>
+        <w:t xml:space="preserve">In the final version, various enemy insects will spawn (such as roaches and earwigs), they will attack the player and attempt to enter the human’s mouth.  The level will look like a </w:t>
+      </w:r>
+      <w:proofErr w:type="spellStart"/>
+      <w:proofErr w:type="gramStart"/>
+      <w:r>
+        <w:t>persons</w:t>
+      </w:r>
+      <w:proofErr w:type="spellEnd"/>
+      <w:proofErr w:type="gramEnd"/>
+      <w:r>
+        <w:t xml:space="preserve"> bedroom, with various furniture, toys, etc. scattered about the room, to provide a unique level play.  The player will be armed with 3 attacks: a bite, a projectile slowdown, and a web trap.  Enemies will also have various different attacks similar to the players that they may use to attack.</w:t>
+      </w:r>
+    </w:p>
     <w:p/>
     <w:p/>
     <w:p/>
@@ -399,15 +404,7 @@
           <w:sz w:val="24"/>
           <w:szCs w:val="24"/>
         </w:rPr>
-        <w:t>Please do not use a later version/update your unity version past 5.2.1, without first approving it with the rest of the team.  We usually do not need the bug fixes/new features from newer updates to Unity and updating can end up breaking the build and set</w:t>
-      </w:r>
-      <w:r>
-        <w:rPr>
-          <w:rFonts w:ascii="Times New Roman" w:eastAsia="Times New Roman" w:hAnsi="Times New Roman" w:cs="Times New Roman"/>
-          <w:sz w:val="24"/>
-          <w:szCs w:val="24"/>
-        </w:rPr>
-        <w:t xml:space="preserve"> us back a lot.  If there’s a good reason to update, we can discuss that and approve it if deemed necessary - otherwise just stick to 5.2.1</w:t>
+        <w:t>Please do not use a later version/update your unity version past 5.2.1, without first approving it with the rest of the team.  We usually do not need the bug fixes/new features from newer updates to Unity and updating can end up breaking the build and set us back a lot.  If there’s a good reason to update, we can discuss that and approve it if deemed necessary - otherwise just stick to 5.2.1</w:t>
       </w:r>
     </w:p>
     <w:p/>
@@ -446,7 +443,6 @@
           <w:sz w:val="24"/>
           <w:szCs w:val="24"/>
         </w:rPr>
-        <w:lastRenderedPageBreak/>
         <w:t>Player Object</w:t>
       </w:r>
     </w:p>
@@ -504,15 +500,7 @@
           <w:sz w:val="24"/>
           <w:szCs w:val="24"/>
         </w:rPr>
-        <w:t>The player</w:t>
-      </w:r>
-      <w:r>
-        <w:rPr>
-          <w:rFonts w:ascii="Times New Roman" w:eastAsia="Times New Roman" w:hAnsi="Times New Roman" w:cs="Times New Roman"/>
-          <w:sz w:val="24"/>
-          <w:szCs w:val="24"/>
-        </w:rPr>
-        <w:t xml:space="preserve"> model (a spider in this case)</w:t>
+        <w:t>The player model (a spider in this case)</w:t>
       </w:r>
     </w:p>
     <w:p>
@@ -537,6 +525,14 @@
         </w:rPr>
         <w:t>Hitboxes represent how the player can attack and be a</w:t>
       </w:r>
+      <w:r>
+        <w:rPr>
+          <w:rFonts w:ascii="Times New Roman" w:eastAsia="Times New Roman" w:hAnsi="Times New Roman" w:cs="Times New Roman"/>
+          <w:sz w:val="24"/>
+          <w:szCs w:val="24"/>
+        </w:rPr>
+        <w:t>ttacked</w:t>
+      </w:r>
     </w:p>
     <w:p>
       <w:pPr>
@@ -620,6 +616,29 @@
         <w:t>, etc.</w:t>
       </w:r>
     </w:p>
+    <w:p>
+      <w:pPr>
+        <w:numPr>
+          <w:ilvl w:val="0"/>
+          <w:numId w:val="4"/>
+        </w:numPr>
+        <w:ind w:hanging="360"/>
+        <w:contextualSpacing/>
+        <w:rPr>
+          <w:rFonts w:ascii="Times New Roman" w:eastAsia="Times New Roman" w:hAnsi="Times New Roman" w:cs="Times New Roman"/>
+          <w:sz w:val="24"/>
+          <w:szCs w:val="24"/>
+        </w:rPr>
+      </w:pPr>
+      <w:r>
+        <w:rPr>
+          <w:rFonts w:ascii="Times New Roman" w:eastAsia="Times New Roman" w:hAnsi="Times New Roman" w:cs="Times New Roman"/>
+          <w:sz w:val="24"/>
+          <w:szCs w:val="24"/>
+        </w:rPr>
+        <w:t>Contains the three primary attacks: attack1 (bite), attack2 (poison projectile), attack3 (web trap)</w:t>
+      </w:r>
+    </w:p>
     <w:p/>
     <w:p>
       <w:r>
@@ -671,7 +690,6 @@
           <w:sz w:val="24"/>
           <w:szCs w:val="24"/>
         </w:rPr>
-        <w:lastRenderedPageBreak/>
         <w:t>Enemy Objects</w:t>
       </w:r>
     </w:p>
@@ -740,15 +758,7 @@
           <w:sz w:val="24"/>
           <w:szCs w:val="24"/>
         </w:rPr>
-        <w:t>The enemy objects are represented by d</w:t>
-      </w:r>
-      <w:r>
-        <w:rPr>
-          <w:rFonts w:ascii="Times New Roman" w:eastAsia="Times New Roman" w:hAnsi="Times New Roman" w:cs="Times New Roman"/>
-          <w:sz w:val="24"/>
-          <w:szCs w:val="24"/>
-        </w:rPr>
-        <w:t>ifferent kinds of insects. These insects have different attributes but the same goals.</w:t>
+        <w:t>The enemy objects are represented by different kinds of insects. These insects have different attributes but the same goals.</w:t>
       </w:r>
     </w:p>
     <w:p>
@@ -817,15 +827,7 @@
           <w:sz w:val="24"/>
           <w:szCs w:val="24"/>
         </w:rPr>
-        <w:t>The moth, is medium speed</w:t>
-      </w:r>
-      <w:r>
-        <w:rPr>
-          <w:rFonts w:ascii="Times New Roman" w:eastAsia="Times New Roman" w:hAnsi="Times New Roman" w:cs="Times New Roman"/>
-          <w:sz w:val="24"/>
-          <w:szCs w:val="24"/>
-        </w:rPr>
-        <w:t>, and easy to kill but will fly (if time permitting)</w:t>
+        <w:t>The moth, is medium speed, and easy to kill but will fly (if time permitting)</w:t>
       </w:r>
     </w:p>
     <w:p/>
@@ -875,7 +877,6 @@
           <w:sz w:val="24"/>
           <w:szCs w:val="24"/>
         </w:rPr>
-        <w:lastRenderedPageBreak/>
         <w:t>AI Design</w:t>
       </w:r>
     </w:p>
@@ -887,15 +888,7 @@
           <w:sz w:val="24"/>
           <w:szCs w:val="24"/>
         </w:rPr>
-        <w:t xml:space="preserve">Milestone 2: The enemy AI simply locate the coordinates for the target and move towards the location. If they touch with the mouth target, then the enemy object will be destroyed and the mouth will lose health points. The game master object keeps track of </w:t>
-      </w:r>
-      <w:r>
-        <w:rPr>
-          <w:rFonts w:ascii="Times New Roman" w:eastAsia="Times New Roman" w:hAnsi="Times New Roman" w:cs="Times New Roman"/>
-          <w:sz w:val="24"/>
-          <w:szCs w:val="24"/>
-        </w:rPr>
-        <w:t xml:space="preserve">the game timer and the handles the win/lose logic. The </w:t>
+        <w:t xml:space="preserve">Milestone 2: The enemy AI simply locate the coordinates for the target and move towards the location. If they touch with the mouth target, then the enemy object will be destroyed and the mouth will lose health points. The game master object keeps track of the game timer and the handles the win/lose logic. The </w:t>
       </w:r>
       <w:proofErr w:type="spellStart"/>
       <w:r>
@@ -915,6 +908,22 @@
         </w:rPr>
         <w:t xml:space="preserve"> </w:t>
       </w:r>
+      <w:r>
+        <w:rPr>
+          <w:rFonts w:ascii="Times New Roman" w:eastAsia="Times New Roman" w:hAnsi="Times New Roman" w:cs="Times New Roman"/>
+          <w:sz w:val="24"/>
+          <w:szCs w:val="24"/>
+        </w:rPr>
+        <w:t>AI</w:t>
+      </w:r>
+      <w:r>
+        <w:rPr>
+          <w:rFonts w:ascii="Times New Roman" w:eastAsia="Times New Roman" w:hAnsi="Times New Roman" w:cs="Times New Roman"/>
+          <w:sz w:val="24"/>
+          <w:szCs w:val="24"/>
+        </w:rPr>
+        <w:t xml:space="preserve"> will randomly select a range of coordinates and instantiate more enemies when the enemy numbers are running low.  When the game, the game master object will remove all </w:t>
+      </w:r>
       <w:proofErr w:type="spellStart"/>
       <w:r>
         <w:rPr>
@@ -922,7 +931,7 @@
           <w:sz w:val="24"/>
           <w:szCs w:val="24"/>
         </w:rPr>
-        <w:t>ai</w:t>
+        <w:t>spawners</w:t>
       </w:r>
       <w:proofErr w:type="spellEnd"/>
       <w:r>
@@ -931,347 +940,108 @@
           <w:sz w:val="24"/>
           <w:szCs w:val="24"/>
         </w:rPr>
-        <w:t xml:space="preserve"> will randomly select a range of coordinates and instantiate more enemies when the enemy numbers are running low.  When the game, the game master object will remove all </w:t>
-      </w:r>
-      <w:proofErr w:type="spellStart"/>
-      <w:r>
-        <w:rPr>
-          <w:rFonts w:ascii="Times New Roman" w:eastAsia="Times New Roman" w:hAnsi="Times New Roman" w:cs="Times New Roman"/>
-          <w:sz w:val="24"/>
-          <w:szCs w:val="24"/>
-        </w:rPr>
-        <w:t>spawners</w:t>
-      </w:r>
-      <w:proofErr w:type="spellEnd"/>
-      <w:r>
-        <w:rPr>
-          <w:rFonts w:ascii="Times New Roman" w:eastAsia="Times New Roman" w:hAnsi="Times New Roman" w:cs="Times New Roman"/>
-          <w:sz w:val="24"/>
-          <w:szCs w:val="24"/>
-        </w:rPr>
-        <w:t xml:space="preserve"> and enemies f</w:t>
-      </w:r>
-      <w:r>
-        <w:rPr>
-          <w:rFonts w:ascii="Times New Roman" w:eastAsia="Times New Roman" w:hAnsi="Times New Roman" w:cs="Times New Roman"/>
-          <w:sz w:val="24"/>
-          <w:szCs w:val="24"/>
-        </w:rPr>
-        <w:t>rom the map.</w:t>
-      </w:r>
-    </w:p>
-    <w:p/>
-    <w:p>
-      <w:r>
-        <w:rPr>
-          <w:rFonts w:ascii="Times New Roman" w:eastAsia="Times New Roman" w:hAnsi="Times New Roman" w:cs="Times New Roman"/>
-          <w:sz w:val="24"/>
-          <w:szCs w:val="24"/>
-        </w:rPr>
-        <w:t>Milestone 3: The AI will be similar to milestone 2, with some additions with the enemy attacking the player. Enemies will seek if player is nearby, if the player is not nearby the enemy will head towards the mouth target. For navigation for a</w:t>
-      </w:r>
-      <w:r>
-        <w:rPr>
-          <w:rFonts w:ascii="Times New Roman" w:eastAsia="Times New Roman" w:hAnsi="Times New Roman" w:cs="Times New Roman"/>
-          <w:sz w:val="24"/>
-          <w:szCs w:val="24"/>
-        </w:rPr>
-        <w:t xml:space="preserve"> more complex environment, there will be a pathfinding system that will find the nearest node and calculate the shortest path to the mouth using Dijkstra’s algorithm. The </w:t>
-      </w:r>
-      <w:proofErr w:type="spellStart"/>
-      <w:r>
-        <w:rPr>
-          <w:rFonts w:ascii="Times New Roman" w:eastAsia="Times New Roman" w:hAnsi="Times New Roman" w:cs="Times New Roman"/>
-          <w:sz w:val="24"/>
-          <w:szCs w:val="24"/>
-        </w:rPr>
-        <w:t>spawners</w:t>
-      </w:r>
-      <w:proofErr w:type="spellEnd"/>
-      <w:r>
-        <w:rPr>
-          <w:rFonts w:ascii="Times New Roman" w:eastAsia="Times New Roman" w:hAnsi="Times New Roman" w:cs="Times New Roman"/>
-          <w:sz w:val="24"/>
-          <w:szCs w:val="24"/>
-        </w:rPr>
-        <w:t xml:space="preserve"> will have an addition to their random range placement by checking the elevat</w:t>
-      </w:r>
-      <w:r>
-        <w:rPr>
-          <w:rFonts w:ascii="Times New Roman" w:eastAsia="Times New Roman" w:hAnsi="Times New Roman" w:cs="Times New Roman"/>
-          <w:sz w:val="24"/>
-          <w:szCs w:val="24"/>
-        </w:rPr>
-        <w:t xml:space="preserve">ion to establish a seamless spawn by using a </w:t>
-      </w:r>
-      <w:proofErr w:type="spellStart"/>
-      <w:r>
-        <w:rPr>
-          <w:rFonts w:ascii="Times New Roman" w:eastAsia="Times New Roman" w:hAnsi="Times New Roman" w:cs="Times New Roman"/>
-          <w:sz w:val="24"/>
-          <w:szCs w:val="24"/>
-        </w:rPr>
-        <w:t>raytrace</w:t>
-      </w:r>
-      <w:proofErr w:type="spellEnd"/>
-      <w:r>
-        <w:rPr>
-          <w:rFonts w:ascii="Times New Roman" w:eastAsia="Times New Roman" w:hAnsi="Times New Roman" w:cs="Times New Roman"/>
-          <w:sz w:val="24"/>
-          <w:szCs w:val="24"/>
-        </w:rPr>
-        <w:t xml:space="preserve"> to determine its appropriate elevation range.</w:t>
-      </w:r>
-    </w:p>
-    <w:p/>
-    <w:p>
-      <w:r>
-        <w:rPr>
-          <w:rFonts w:ascii="Times New Roman" w:eastAsia="Times New Roman" w:hAnsi="Times New Roman" w:cs="Times New Roman"/>
-          <w:sz w:val="24"/>
-          <w:szCs w:val="24"/>
-        </w:rPr>
-        <w:t xml:space="preserve">Milestone 4: Depending on the future feedback and the backlog, the </w:t>
-      </w:r>
-      <w:proofErr w:type="spellStart"/>
-      <w:r>
-        <w:rPr>
-          <w:rFonts w:ascii="Times New Roman" w:eastAsia="Times New Roman" w:hAnsi="Times New Roman" w:cs="Times New Roman"/>
-          <w:sz w:val="24"/>
-          <w:szCs w:val="24"/>
-        </w:rPr>
-        <w:t>ai</w:t>
-      </w:r>
-      <w:proofErr w:type="spellEnd"/>
-      <w:r>
-        <w:rPr>
-          <w:rFonts w:ascii="Times New Roman" w:eastAsia="Times New Roman" w:hAnsi="Times New Roman" w:cs="Times New Roman"/>
-          <w:sz w:val="24"/>
-          <w:szCs w:val="24"/>
-        </w:rPr>
-        <w:t xml:space="preserve"> will be the same as Milestone 3, having the enemy climb over obstacles and behaviors if there are different enemy types.</w:t>
-      </w:r>
-    </w:p>
-    <w:p/>
-    <w:p/>
-    <w:p/>
-    <w:p/>
-    <w:p/>
-    <w:p/>
-    <w:p/>
-    <w:p/>
-    <w:p/>
-    <w:p/>
-    <w:p/>
-    <w:p/>
-    <w:p/>
-    <w:p/>
-    <w:p/>
-    <w:p/>
-    <w:p/>
-    <w:p/>
-    <w:p/>
-    <w:p/>
-    <w:p/>
-    <w:p/>
-    <w:p/>
-    <w:p>
-      <w:r>
-        <w:rPr>
-          <w:rFonts w:ascii="Times New Roman" w:eastAsia="Times New Roman" w:hAnsi="Times New Roman" w:cs="Times New Roman"/>
-          <w:b/>
-          <w:sz w:val="24"/>
-          <w:szCs w:val="24"/>
-        </w:rPr>
-        <w:lastRenderedPageBreak/>
-        <w:t>Map Design</w:t>
-      </w:r>
-    </w:p>
-    <w:p/>
-    <w:p/>
-    <w:p>
-      <w:r>
-        <w:rPr>
-          <w:rFonts w:ascii="Times New Roman" w:eastAsia="Times New Roman" w:hAnsi="Times New Roman" w:cs="Times New Roman"/>
-          <w:i/>
-          <w:sz w:val="24"/>
-          <w:szCs w:val="24"/>
-        </w:rPr>
-        <w:t>Milestone 2</w:t>
-      </w:r>
-      <w:r>
-        <w:rPr>
-          <w:rFonts w:ascii="Times New Roman" w:eastAsia="Times New Roman" w:hAnsi="Times New Roman" w:cs="Times New Roman"/>
-          <w:sz w:val="24"/>
-          <w:szCs w:val="24"/>
-        </w:rPr>
-        <w:t>: simple boxy version</w:t>
-      </w:r>
-      <w:r>
-        <w:rPr>
-          <w:rFonts w:ascii="Times New Roman" w:eastAsia="Times New Roman" w:hAnsi="Times New Roman" w:cs="Times New Roman"/>
-          <w:sz w:val="24"/>
-          <w:szCs w:val="24"/>
-        </w:rPr>
-        <w:t xml:space="preserve"> of the bedroom setting to test out player functionality and the majority of the basic game play mechanics.</w:t>
-      </w:r>
-    </w:p>
-    <w:p/>
-    <w:p>
-      <w:r>
-        <w:rPr>
-          <w:rFonts w:ascii="Times New Roman" w:eastAsia="Times New Roman" w:hAnsi="Times New Roman" w:cs="Times New Roman"/>
-          <w:i/>
-          <w:sz w:val="24"/>
-          <w:szCs w:val="24"/>
-        </w:rPr>
-        <w:t>Milestone 3</w:t>
-      </w:r>
-      <w:r>
-        <w:rPr>
-          <w:rFonts w:ascii="Times New Roman" w:eastAsia="Times New Roman" w:hAnsi="Times New Roman" w:cs="Times New Roman"/>
-          <w:sz w:val="24"/>
-          <w:szCs w:val="24"/>
-        </w:rPr>
-        <w:t xml:space="preserve">: rough of bedroom setting with player functionality, enemy </w:t>
-      </w:r>
-      <w:proofErr w:type="spellStart"/>
-      <w:r>
-        <w:rPr>
-          <w:rFonts w:ascii="Times New Roman" w:eastAsia="Times New Roman" w:hAnsi="Times New Roman" w:cs="Times New Roman"/>
-          <w:sz w:val="24"/>
-          <w:szCs w:val="24"/>
-        </w:rPr>
-        <w:t>ai</w:t>
-      </w:r>
-      <w:proofErr w:type="spellEnd"/>
-      <w:r>
-        <w:rPr>
-          <w:rFonts w:ascii="Times New Roman" w:eastAsia="Times New Roman" w:hAnsi="Times New Roman" w:cs="Times New Roman"/>
-          <w:sz w:val="24"/>
-          <w:szCs w:val="24"/>
-        </w:rPr>
-        <w:t>, and the mouth objective in place and any balance changes from the play t</w:t>
-      </w:r>
-      <w:r>
-        <w:rPr>
-          <w:rFonts w:ascii="Times New Roman" w:eastAsia="Times New Roman" w:hAnsi="Times New Roman" w:cs="Times New Roman"/>
-          <w:sz w:val="24"/>
-          <w:szCs w:val="24"/>
-        </w:rPr>
-        <w:t>esting.</w:t>
-      </w:r>
-    </w:p>
-    <w:p/>
-    <w:p>
-      <w:r>
-        <w:rPr>
-          <w:rFonts w:ascii="Times New Roman" w:eastAsia="Times New Roman" w:hAnsi="Times New Roman" w:cs="Times New Roman"/>
-          <w:sz w:val="24"/>
-          <w:szCs w:val="24"/>
-        </w:rPr>
-        <w:t xml:space="preserve">The bedroom setting will more detailed than milestone with a larger room with a </w:t>
-      </w:r>
-      <w:proofErr w:type="gramStart"/>
-      <w:r>
-        <w:rPr>
-          <w:rFonts w:ascii="Times New Roman" w:eastAsia="Times New Roman" w:hAnsi="Times New Roman" w:cs="Times New Roman"/>
-          <w:sz w:val="24"/>
-          <w:szCs w:val="24"/>
-        </w:rPr>
-        <w:t>bed(</w:t>
-      </w:r>
-      <w:proofErr w:type="gramEnd"/>
-      <w:r>
-        <w:rPr>
-          <w:rFonts w:ascii="Times New Roman" w:eastAsia="Times New Roman" w:hAnsi="Times New Roman" w:cs="Times New Roman"/>
-          <w:sz w:val="24"/>
-          <w:szCs w:val="24"/>
-        </w:rPr>
-        <w:t>bed frame, mattress, pillow), desk(drawers and computer?), dresser, cage and more simple clutter objects that will be obstructions for the player and enemy units. Simple ma</w:t>
-      </w:r>
-      <w:r>
-        <w:rPr>
-          <w:rFonts w:ascii="Times New Roman" w:eastAsia="Times New Roman" w:hAnsi="Times New Roman" w:cs="Times New Roman"/>
-          <w:sz w:val="24"/>
-          <w:szCs w:val="24"/>
-        </w:rPr>
-        <w:t>terials used in the items in the room and lighting to give a simple representation of the room that will be polished for the final milestone.</w:t>
-      </w:r>
-    </w:p>
-    <w:p/>
-    <w:p>
-      <w:r>
-        <w:rPr>
-          <w:rFonts w:ascii="Times New Roman" w:eastAsia="Times New Roman" w:hAnsi="Times New Roman" w:cs="Times New Roman"/>
-          <w:i/>
-          <w:sz w:val="24"/>
-          <w:szCs w:val="24"/>
-        </w:rPr>
-        <w:t>Milestone 4</w:t>
-      </w:r>
-      <w:r>
-        <w:rPr>
-          <w:rFonts w:ascii="Times New Roman" w:eastAsia="Times New Roman" w:hAnsi="Times New Roman" w:cs="Times New Roman"/>
-          <w:sz w:val="24"/>
-          <w:szCs w:val="24"/>
-        </w:rPr>
-        <w:t xml:space="preserve">: polished version of the bedroom setting with final player functionality, enemy </w:t>
-      </w:r>
-      <w:proofErr w:type="spellStart"/>
-      <w:r>
-        <w:rPr>
-          <w:rFonts w:ascii="Times New Roman" w:eastAsia="Times New Roman" w:hAnsi="Times New Roman" w:cs="Times New Roman"/>
-          <w:sz w:val="24"/>
-          <w:szCs w:val="24"/>
-        </w:rPr>
-        <w:t>ai</w:t>
-      </w:r>
-      <w:proofErr w:type="spellEnd"/>
-      <w:r>
-        <w:rPr>
-          <w:rFonts w:ascii="Times New Roman" w:eastAsia="Times New Roman" w:hAnsi="Times New Roman" w:cs="Times New Roman"/>
-          <w:sz w:val="24"/>
-          <w:szCs w:val="24"/>
-        </w:rPr>
-        <w:t xml:space="preserve">, mouth objective. </w:t>
-      </w:r>
-      <w:r>
-        <w:rPr>
-          <w:rFonts w:ascii="Times New Roman" w:eastAsia="Times New Roman" w:hAnsi="Times New Roman" w:cs="Times New Roman"/>
-          <w:sz w:val="24"/>
-          <w:szCs w:val="24"/>
-        </w:rPr>
-        <w:t>The final map will have more environmental aspects in lighting, sounds, assets, materials, and layout from the comments from the play testers from milestone 3 to enhance balancing.</w:t>
-      </w:r>
-    </w:p>
-    <w:p/>
-    <w:p/>
-    <w:p/>
-    <w:p/>
-    <w:p/>
-    <w:p/>
-    <w:p/>
-    <w:p/>
-    <w:p/>
-    <w:p/>
-    <w:p/>
-    <w:p/>
-    <w:p/>
-    <w:p/>
-    <w:p/>
-    <w:p/>
-    <w:p/>
-    <w:p/>
-    <w:p/>
-    <w:p/>
-    <w:p/>
-    <w:p/>
-    <w:p/>
-    <w:p>
+        <w:t xml:space="preserve"> and enemies from the map.</w:t>
+      </w:r>
       <w:bookmarkStart w:id="0" w:name="_GoBack"/>
       <w:bookmarkEnd w:id="0"/>
     </w:p>
+    <w:p/>
+    <w:p>
+      <w:r>
+        <w:rPr>
+          <w:rFonts w:ascii="Times New Roman" w:eastAsia="Times New Roman" w:hAnsi="Times New Roman" w:cs="Times New Roman"/>
+          <w:sz w:val="24"/>
+          <w:szCs w:val="24"/>
+        </w:rPr>
+        <w:t xml:space="preserve">Milestone 3: The AI will be similar to milestone 2, with some additions with the enemy attacking the player. Enemies will seek if player is nearby, if the player is not nearby the enemy will head towards the mouth target. For navigation for a more complex environment, there will be a pathfinding system that will find the nearest node and calculate the shortest path to the mouth using Dijkstra’s algorithm. The </w:t>
+      </w:r>
+      <w:proofErr w:type="spellStart"/>
+      <w:r>
+        <w:rPr>
+          <w:rFonts w:ascii="Times New Roman" w:eastAsia="Times New Roman" w:hAnsi="Times New Roman" w:cs="Times New Roman"/>
+          <w:sz w:val="24"/>
+          <w:szCs w:val="24"/>
+        </w:rPr>
+        <w:t>spawners</w:t>
+      </w:r>
+      <w:proofErr w:type="spellEnd"/>
+      <w:r>
+        <w:rPr>
+          <w:rFonts w:ascii="Times New Roman" w:eastAsia="Times New Roman" w:hAnsi="Times New Roman" w:cs="Times New Roman"/>
+          <w:sz w:val="24"/>
+          <w:szCs w:val="24"/>
+        </w:rPr>
+        <w:t xml:space="preserve"> will have an addition to their random range placement by checking the elevation to establish a seamless spawn by using a </w:t>
+      </w:r>
+      <w:proofErr w:type="spellStart"/>
+      <w:r>
+        <w:rPr>
+          <w:rFonts w:ascii="Times New Roman" w:eastAsia="Times New Roman" w:hAnsi="Times New Roman" w:cs="Times New Roman"/>
+          <w:sz w:val="24"/>
+          <w:szCs w:val="24"/>
+        </w:rPr>
+        <w:t>raytrace</w:t>
+      </w:r>
+      <w:proofErr w:type="spellEnd"/>
+      <w:r>
+        <w:rPr>
+          <w:rFonts w:ascii="Times New Roman" w:eastAsia="Times New Roman" w:hAnsi="Times New Roman" w:cs="Times New Roman"/>
+          <w:sz w:val="24"/>
+          <w:szCs w:val="24"/>
+        </w:rPr>
+        <w:t xml:space="preserve"> to determine its appropriate elevation range.</w:t>
+      </w:r>
+    </w:p>
+    <w:p/>
+    <w:p>
+      <w:r>
+        <w:rPr>
+          <w:rFonts w:ascii="Times New Roman" w:eastAsia="Times New Roman" w:hAnsi="Times New Roman" w:cs="Times New Roman"/>
+          <w:sz w:val="24"/>
+          <w:szCs w:val="24"/>
+        </w:rPr>
+        <w:t xml:space="preserve">Milestone 4: Depending on the future feedback and the backlog, the </w:t>
+      </w:r>
+      <w:r>
+        <w:rPr>
+          <w:rFonts w:ascii="Times New Roman" w:eastAsia="Times New Roman" w:hAnsi="Times New Roman" w:cs="Times New Roman"/>
+          <w:sz w:val="24"/>
+          <w:szCs w:val="24"/>
+        </w:rPr>
+        <w:t>AI</w:t>
+      </w:r>
+      <w:r>
+        <w:rPr>
+          <w:rFonts w:ascii="Times New Roman" w:eastAsia="Times New Roman" w:hAnsi="Times New Roman" w:cs="Times New Roman"/>
+          <w:sz w:val="24"/>
+          <w:szCs w:val="24"/>
+        </w:rPr>
+        <w:t xml:space="preserve"> will be the same as Milestone 3, having the enemy climb over obstacles and behaviors if there are different enemy types.</w:t>
+      </w:r>
+    </w:p>
+    <w:p/>
+    <w:p/>
+    <w:p/>
+    <w:p/>
+    <w:p/>
+    <w:p/>
+    <w:p/>
+    <w:p/>
+    <w:p/>
+    <w:p/>
+    <w:p/>
+    <w:p/>
+    <w:p/>
+    <w:p/>
+    <w:p/>
+    <w:p/>
+    <w:p/>
+    <w:p/>
+    <w:p/>
+    <w:p/>
+    <w:p/>
+    <w:p/>
+    <w:p/>
     <w:p>
       <w:r>
         <w:rPr>
@@ -1280,7 +1050,167 @@
           <w:sz w:val="24"/>
           <w:szCs w:val="24"/>
         </w:rPr>
-        <w:lastRenderedPageBreak/>
+        <w:t>Map Design</w:t>
+      </w:r>
+    </w:p>
+    <w:p/>
+    <w:p/>
+    <w:p>
+      <w:r>
+        <w:rPr>
+          <w:rFonts w:ascii="Times New Roman" w:eastAsia="Times New Roman" w:hAnsi="Times New Roman" w:cs="Times New Roman"/>
+          <w:i/>
+          <w:sz w:val="24"/>
+          <w:szCs w:val="24"/>
+        </w:rPr>
+        <w:t>Milestone 2</w:t>
+      </w:r>
+      <w:r>
+        <w:rPr>
+          <w:rFonts w:ascii="Times New Roman" w:eastAsia="Times New Roman" w:hAnsi="Times New Roman" w:cs="Times New Roman"/>
+          <w:sz w:val="24"/>
+          <w:szCs w:val="24"/>
+        </w:rPr>
+        <w:t>: simple boxy version of the bedroom setting to test out player functionality and the majority of the basic game play mechanics.</w:t>
+      </w:r>
+    </w:p>
+    <w:p/>
+    <w:p>
+      <w:r>
+        <w:rPr>
+          <w:rFonts w:ascii="Times New Roman" w:eastAsia="Times New Roman" w:hAnsi="Times New Roman" w:cs="Times New Roman"/>
+          <w:i/>
+          <w:sz w:val="24"/>
+          <w:szCs w:val="24"/>
+        </w:rPr>
+        <w:t>Milestone 3</w:t>
+      </w:r>
+      <w:r>
+        <w:rPr>
+          <w:rFonts w:ascii="Times New Roman" w:eastAsia="Times New Roman" w:hAnsi="Times New Roman" w:cs="Times New Roman"/>
+          <w:sz w:val="24"/>
+          <w:szCs w:val="24"/>
+        </w:rPr>
+        <w:t xml:space="preserve">: rough of bedroom setting with player functionality, enemy </w:t>
+      </w:r>
+      <w:proofErr w:type="spellStart"/>
+      <w:r>
+        <w:rPr>
+          <w:rFonts w:ascii="Times New Roman" w:eastAsia="Times New Roman" w:hAnsi="Times New Roman" w:cs="Times New Roman"/>
+          <w:sz w:val="24"/>
+          <w:szCs w:val="24"/>
+        </w:rPr>
+        <w:t>ai</w:t>
+      </w:r>
+      <w:proofErr w:type="spellEnd"/>
+      <w:r>
+        <w:rPr>
+          <w:rFonts w:ascii="Times New Roman" w:eastAsia="Times New Roman" w:hAnsi="Times New Roman" w:cs="Times New Roman"/>
+          <w:sz w:val="24"/>
+          <w:szCs w:val="24"/>
+        </w:rPr>
+        <w:t>, and the mouth objective in place and any balance changes from the play testing.</w:t>
+      </w:r>
+    </w:p>
+    <w:p/>
+    <w:p>
+      <w:r>
+        <w:rPr>
+          <w:rFonts w:ascii="Times New Roman" w:eastAsia="Times New Roman" w:hAnsi="Times New Roman" w:cs="Times New Roman"/>
+          <w:sz w:val="24"/>
+          <w:szCs w:val="24"/>
+        </w:rPr>
+        <w:t xml:space="preserve">The bedroom setting will more detailed than milestone with a larger room with a </w:t>
+      </w:r>
+      <w:proofErr w:type="gramStart"/>
+      <w:r>
+        <w:rPr>
+          <w:rFonts w:ascii="Times New Roman" w:eastAsia="Times New Roman" w:hAnsi="Times New Roman" w:cs="Times New Roman"/>
+          <w:sz w:val="24"/>
+          <w:szCs w:val="24"/>
+        </w:rPr>
+        <w:t>bed(</w:t>
+      </w:r>
+      <w:proofErr w:type="gramEnd"/>
+      <w:r>
+        <w:rPr>
+          <w:rFonts w:ascii="Times New Roman" w:eastAsia="Times New Roman" w:hAnsi="Times New Roman" w:cs="Times New Roman"/>
+          <w:sz w:val="24"/>
+          <w:szCs w:val="24"/>
+        </w:rPr>
+        <w:t>bed frame, mattress, pillow), desk(drawers and computer?), dresser, cage and more simple clutter objects that will be obstructions for the player and enemy units. Simple materials used in the items in the room and lighting to give a simple representation of the room that will be polished for the final milestone.</w:t>
+      </w:r>
+    </w:p>
+    <w:p/>
+    <w:p>
+      <w:r>
+        <w:rPr>
+          <w:rFonts w:ascii="Times New Roman" w:eastAsia="Times New Roman" w:hAnsi="Times New Roman" w:cs="Times New Roman"/>
+          <w:i/>
+          <w:sz w:val="24"/>
+          <w:szCs w:val="24"/>
+        </w:rPr>
+        <w:t>Milestone 4</w:t>
+      </w:r>
+      <w:r>
+        <w:rPr>
+          <w:rFonts w:ascii="Times New Roman" w:eastAsia="Times New Roman" w:hAnsi="Times New Roman" w:cs="Times New Roman"/>
+          <w:sz w:val="24"/>
+          <w:szCs w:val="24"/>
+        </w:rPr>
+        <w:t xml:space="preserve">: polished version of the bedroom setting with final player functionality, enemy </w:t>
+      </w:r>
+      <w:proofErr w:type="spellStart"/>
+      <w:r>
+        <w:rPr>
+          <w:rFonts w:ascii="Times New Roman" w:eastAsia="Times New Roman" w:hAnsi="Times New Roman" w:cs="Times New Roman"/>
+          <w:sz w:val="24"/>
+          <w:szCs w:val="24"/>
+        </w:rPr>
+        <w:t>ai</w:t>
+      </w:r>
+      <w:proofErr w:type="spellEnd"/>
+      <w:r>
+        <w:rPr>
+          <w:rFonts w:ascii="Times New Roman" w:eastAsia="Times New Roman" w:hAnsi="Times New Roman" w:cs="Times New Roman"/>
+          <w:sz w:val="24"/>
+          <w:szCs w:val="24"/>
+        </w:rPr>
+        <w:t>, mouth objective. The final map will have more environmental aspects in lighting, sounds, assets, materials, and layout from the comments from the play testers from milestone 3 to enhance balancing.</w:t>
+      </w:r>
+    </w:p>
+    <w:p/>
+    <w:p/>
+    <w:p/>
+    <w:p/>
+    <w:p/>
+    <w:p/>
+    <w:p/>
+    <w:p/>
+    <w:p/>
+    <w:p/>
+    <w:p/>
+    <w:p/>
+    <w:p/>
+    <w:p/>
+    <w:p/>
+    <w:p/>
+    <w:p/>
+    <w:p/>
+    <w:p/>
+    <w:p/>
+    <w:p/>
+    <w:p/>
+    <w:p/>
+    <w:p/>
+    <w:p>
+      <w:r>
+        <w:rPr>
+          <w:rFonts w:ascii="Times New Roman" w:eastAsia="Times New Roman" w:hAnsi="Times New Roman" w:cs="Times New Roman"/>
+          <w:b/>
+          <w:sz w:val="24"/>
+          <w:szCs w:val="24"/>
+        </w:rPr>
         <w:t>Version Control</w:t>
       </w:r>
     </w:p>
@@ -1292,15 +1222,7 @@
           <w:sz w:val="24"/>
           <w:szCs w:val="24"/>
         </w:rPr>
-        <w:t>For the version Control for the develop</w:t>
-      </w:r>
-      <w:r>
-        <w:rPr>
-          <w:rFonts w:ascii="Times New Roman" w:eastAsia="Times New Roman" w:hAnsi="Times New Roman" w:cs="Times New Roman"/>
-          <w:sz w:val="24"/>
-          <w:szCs w:val="24"/>
-        </w:rPr>
-        <w:t xml:space="preserve">ment of the game, the team will be using </w:t>
+        <w:t xml:space="preserve">For the version Control for the development of the game, the team will be using </w:t>
       </w:r>
       <w:proofErr w:type="spellStart"/>
       <w:r>

</xml_diff>

<commit_message>
missing meta files and changes
</commit_message>
<xml_diff>
--- a/Submitibles/SpiderBroGameBible.docx
+++ b/Submitibles/SpiderBroGameBible.docx
@@ -292,25 +292,20 @@
           <w:sz w:val="24"/>
           <w:szCs w:val="24"/>
         </w:rPr>
-        <w:t>Location: Currently an empty room, but should be bedroom and many other locations for future levels</w:t>
-      </w:r>
-    </w:p>
-    <w:p/>
-    <w:p>
-      <w:r>
-        <w:t xml:space="preserve">In the final version, various enemy insects will spawn (such as roaches and earwigs), they will attack the player and attempt to enter the human’s mouth.  The level will look like a </w:t>
-      </w:r>
-      <w:proofErr w:type="spellStart"/>
-      <w:proofErr w:type="gramStart"/>
-      <w:r>
-        <w:t>persons</w:t>
-      </w:r>
-      <w:proofErr w:type="spellEnd"/>
-      <w:proofErr w:type="gramEnd"/>
-      <w:r>
-        <w:t xml:space="preserve"> bedroom, with various furniture, toys, etc. scattered about the room, to provide a unique level play.  The player will be armed with 3 attacks: a bite, a projectile slowdown, and a web trap.  Enemies will also have various different attacks similar to the players that they may use to attack.</w:t>
-      </w:r>
-    </w:p>
+        <w:t>Location: Currently an empty room, but should be bedroom and many ot</w:t>
+      </w:r>
+      <w:r>
+        <w:rPr>
+          <w:rFonts w:ascii="Times New Roman" w:eastAsia="Times New Roman" w:hAnsi="Times New Roman" w:cs="Times New Roman"/>
+          <w:i/>
+          <w:sz w:val="24"/>
+          <w:szCs w:val="24"/>
+        </w:rPr>
+        <w:t>her locations for future levels</w:t>
+      </w:r>
+    </w:p>
+    <w:p/>
+    <w:p/>
     <w:p/>
     <w:p/>
     <w:p/>
@@ -404,7 +399,15 @@
           <w:sz w:val="24"/>
           <w:szCs w:val="24"/>
         </w:rPr>
-        <w:t>Please do not use a later version/update your unity version past 5.2.1, without first approving it with the rest of the team.  We usually do not need the bug fixes/new features from newer updates to Unity and updating can end up breaking the build and set us back a lot.  If there’s a good reason to update, we can discuss that and approve it if deemed necessary - otherwise just stick to 5.2.1</w:t>
+        <w:t>Please do not use a later version/update your unity version past 5.2.1, without first approving it with the rest of the team.  We usually do not need the bug fixes/new features from newer updates to Unity and updating can end up breaking the build and set</w:t>
+      </w:r>
+      <w:r>
+        <w:rPr>
+          <w:rFonts w:ascii="Times New Roman" w:eastAsia="Times New Roman" w:hAnsi="Times New Roman" w:cs="Times New Roman"/>
+          <w:sz w:val="24"/>
+          <w:szCs w:val="24"/>
+        </w:rPr>
+        <w:t xml:space="preserve"> us back a lot.  If there’s a good reason to update, we can discuss that and approve it if deemed necessary - otherwise just stick to 5.2.1</w:t>
       </w:r>
     </w:p>
     <w:p/>
@@ -443,6 +446,7 @@
           <w:sz w:val="24"/>
           <w:szCs w:val="24"/>
         </w:rPr>
+        <w:lastRenderedPageBreak/>
         <w:t>Player Object</w:t>
       </w:r>
     </w:p>
@@ -500,7 +504,15 @@
           <w:sz w:val="24"/>
           <w:szCs w:val="24"/>
         </w:rPr>
-        <w:t>The player model (a spider in this case)</w:t>
+        <w:t>The player</w:t>
+      </w:r>
+      <w:r>
+        <w:rPr>
+          <w:rFonts w:ascii="Times New Roman" w:eastAsia="Times New Roman" w:hAnsi="Times New Roman" w:cs="Times New Roman"/>
+          <w:sz w:val="24"/>
+          <w:szCs w:val="24"/>
+        </w:rPr>
+        <w:t xml:space="preserve"> model (a spider in this case)</w:t>
       </w:r>
     </w:p>
     <w:p>
@@ -525,14 +537,6 @@
         </w:rPr>
         <w:t>Hitboxes represent how the player can attack and be a</w:t>
       </w:r>
-      <w:r>
-        <w:rPr>
-          <w:rFonts w:ascii="Times New Roman" w:eastAsia="Times New Roman" w:hAnsi="Times New Roman" w:cs="Times New Roman"/>
-          <w:sz w:val="24"/>
-          <w:szCs w:val="24"/>
-        </w:rPr>
-        <w:t>ttacked</w:t>
-      </w:r>
     </w:p>
     <w:p>
       <w:pPr>
@@ -616,29 +620,6 @@
         <w:t>, etc.</w:t>
       </w:r>
     </w:p>
-    <w:p>
-      <w:pPr>
-        <w:numPr>
-          <w:ilvl w:val="0"/>
-          <w:numId w:val="4"/>
-        </w:numPr>
-        <w:ind w:hanging="360"/>
-        <w:contextualSpacing/>
-        <w:rPr>
-          <w:rFonts w:ascii="Times New Roman" w:eastAsia="Times New Roman" w:hAnsi="Times New Roman" w:cs="Times New Roman"/>
-          <w:sz w:val="24"/>
-          <w:szCs w:val="24"/>
-        </w:rPr>
-      </w:pPr>
-      <w:r>
-        <w:rPr>
-          <w:rFonts w:ascii="Times New Roman" w:eastAsia="Times New Roman" w:hAnsi="Times New Roman" w:cs="Times New Roman"/>
-          <w:sz w:val="24"/>
-          <w:szCs w:val="24"/>
-        </w:rPr>
-        <w:t>Contains the three primary attacks: attack1 (bite), attack2 (poison projectile), attack3 (web trap)</w:t>
-      </w:r>
-    </w:p>
     <w:p/>
     <w:p>
       <w:r>
@@ -690,6 +671,7 @@
           <w:sz w:val="24"/>
           <w:szCs w:val="24"/>
         </w:rPr>
+        <w:lastRenderedPageBreak/>
         <w:t>Enemy Objects</w:t>
       </w:r>
     </w:p>
@@ -758,7 +740,15 @@
           <w:sz w:val="24"/>
           <w:szCs w:val="24"/>
         </w:rPr>
-        <w:t>The enemy objects are represented by different kinds of insects. These insects have different attributes but the same goals.</w:t>
+        <w:t>The enemy objects are represented by d</w:t>
+      </w:r>
+      <w:r>
+        <w:rPr>
+          <w:rFonts w:ascii="Times New Roman" w:eastAsia="Times New Roman" w:hAnsi="Times New Roman" w:cs="Times New Roman"/>
+          <w:sz w:val="24"/>
+          <w:szCs w:val="24"/>
+        </w:rPr>
+        <w:t>ifferent kinds of insects. These insects have different attributes but the same goals.</w:t>
       </w:r>
     </w:p>
     <w:p>
@@ -827,7 +817,15 @@
           <w:sz w:val="24"/>
           <w:szCs w:val="24"/>
         </w:rPr>
-        <w:t>The moth, is medium speed, and easy to kill but will fly (if time permitting)</w:t>
+        <w:t>The moth, is medium speed</w:t>
+      </w:r>
+      <w:r>
+        <w:rPr>
+          <w:rFonts w:ascii="Times New Roman" w:eastAsia="Times New Roman" w:hAnsi="Times New Roman" w:cs="Times New Roman"/>
+          <w:sz w:val="24"/>
+          <w:szCs w:val="24"/>
+        </w:rPr>
+        <w:t>, and easy to kill but will fly (if time permitting)</w:t>
       </w:r>
     </w:p>
     <w:p/>
@@ -877,6 +875,7 @@
           <w:sz w:val="24"/>
           <w:szCs w:val="24"/>
         </w:rPr>
+        <w:lastRenderedPageBreak/>
         <w:t>AI Design</w:t>
       </w:r>
     </w:p>
@@ -888,7 +887,15 @@
           <w:sz w:val="24"/>
           <w:szCs w:val="24"/>
         </w:rPr>
-        <w:t xml:space="preserve">Milestone 2: The enemy AI simply locate the coordinates for the target and move towards the location. If they touch with the mouth target, then the enemy object will be destroyed and the mouth will lose health points. The game master object keeps track of the game timer and the handles the win/lose logic. The </w:t>
+        <w:t xml:space="preserve">Milestone 2: The enemy AI simply locate the coordinates for the target and move towards the location. If they touch with the mouth target, then the enemy object will be destroyed and the mouth will lose health points. The game master object keeps track of </w:t>
+      </w:r>
+      <w:r>
+        <w:rPr>
+          <w:rFonts w:ascii="Times New Roman" w:eastAsia="Times New Roman" w:hAnsi="Times New Roman" w:cs="Times New Roman"/>
+          <w:sz w:val="24"/>
+          <w:szCs w:val="24"/>
+        </w:rPr>
+        <w:t xml:space="preserve">the game timer and the handles the win/lose logic. The </w:t>
       </w:r>
       <w:proofErr w:type="spellStart"/>
       <w:r>
@@ -908,14 +915,16 @@
         </w:rPr>
         <w:t xml:space="preserve"> </w:t>
       </w:r>
-      <w:r>
-        <w:rPr>
-          <w:rFonts w:ascii="Times New Roman" w:eastAsia="Times New Roman" w:hAnsi="Times New Roman" w:cs="Times New Roman"/>
-          <w:sz w:val="24"/>
-          <w:szCs w:val="24"/>
-        </w:rPr>
-        <w:t>AI</w:t>
-      </w:r>
+      <w:proofErr w:type="spellStart"/>
+      <w:r>
+        <w:rPr>
+          <w:rFonts w:ascii="Times New Roman" w:eastAsia="Times New Roman" w:hAnsi="Times New Roman" w:cs="Times New Roman"/>
+          <w:sz w:val="24"/>
+          <w:szCs w:val="24"/>
+        </w:rPr>
+        <w:t>ai</w:t>
+      </w:r>
+      <w:proofErr w:type="spellEnd"/>
       <w:r>
         <w:rPr>
           <w:rFonts w:ascii="Times New Roman" w:eastAsia="Times New Roman" w:hAnsi="Times New Roman" w:cs="Times New Roman"/>
@@ -940,108 +949,329 @@
           <w:sz w:val="24"/>
           <w:szCs w:val="24"/>
         </w:rPr>
-        <w:t xml:space="preserve"> and enemies from the map.</w:t>
-      </w:r>
+        <w:t xml:space="preserve"> and enemies f</w:t>
+      </w:r>
+      <w:r>
+        <w:rPr>
+          <w:rFonts w:ascii="Times New Roman" w:eastAsia="Times New Roman" w:hAnsi="Times New Roman" w:cs="Times New Roman"/>
+          <w:sz w:val="24"/>
+          <w:szCs w:val="24"/>
+        </w:rPr>
+        <w:t>rom the map.</w:t>
+      </w:r>
+    </w:p>
+    <w:p/>
+    <w:p>
+      <w:r>
+        <w:rPr>
+          <w:rFonts w:ascii="Times New Roman" w:eastAsia="Times New Roman" w:hAnsi="Times New Roman" w:cs="Times New Roman"/>
+          <w:sz w:val="24"/>
+          <w:szCs w:val="24"/>
+        </w:rPr>
+        <w:t>Milestone 3: The AI will be similar to milestone 2, with some additions with the enemy attacking the player. Enemies will seek if player is nearby, if the player is not nearby the enemy will head towards the mouth target. For navigation for a</w:t>
+      </w:r>
+      <w:r>
+        <w:rPr>
+          <w:rFonts w:ascii="Times New Roman" w:eastAsia="Times New Roman" w:hAnsi="Times New Roman" w:cs="Times New Roman"/>
+          <w:sz w:val="24"/>
+          <w:szCs w:val="24"/>
+        </w:rPr>
+        <w:t xml:space="preserve"> more complex environment, there will be a pathfinding system that will find the nearest node and calculate the shortest path to the mouth using Dijkstra’s algorithm. The </w:t>
+      </w:r>
+      <w:proofErr w:type="spellStart"/>
+      <w:r>
+        <w:rPr>
+          <w:rFonts w:ascii="Times New Roman" w:eastAsia="Times New Roman" w:hAnsi="Times New Roman" w:cs="Times New Roman"/>
+          <w:sz w:val="24"/>
+          <w:szCs w:val="24"/>
+        </w:rPr>
+        <w:t>spawners</w:t>
+      </w:r>
+      <w:proofErr w:type="spellEnd"/>
+      <w:r>
+        <w:rPr>
+          <w:rFonts w:ascii="Times New Roman" w:eastAsia="Times New Roman" w:hAnsi="Times New Roman" w:cs="Times New Roman"/>
+          <w:sz w:val="24"/>
+          <w:szCs w:val="24"/>
+        </w:rPr>
+        <w:t xml:space="preserve"> will have an addition to their random range placement by checking the elevat</w:t>
+      </w:r>
+      <w:r>
+        <w:rPr>
+          <w:rFonts w:ascii="Times New Roman" w:eastAsia="Times New Roman" w:hAnsi="Times New Roman" w:cs="Times New Roman"/>
+          <w:sz w:val="24"/>
+          <w:szCs w:val="24"/>
+        </w:rPr>
+        <w:t xml:space="preserve">ion to establish a seamless spawn by using a </w:t>
+      </w:r>
+      <w:proofErr w:type="spellStart"/>
+      <w:r>
+        <w:rPr>
+          <w:rFonts w:ascii="Times New Roman" w:eastAsia="Times New Roman" w:hAnsi="Times New Roman" w:cs="Times New Roman"/>
+          <w:sz w:val="24"/>
+          <w:szCs w:val="24"/>
+        </w:rPr>
+        <w:t>raytrace</w:t>
+      </w:r>
+      <w:proofErr w:type="spellEnd"/>
+      <w:r>
+        <w:rPr>
+          <w:rFonts w:ascii="Times New Roman" w:eastAsia="Times New Roman" w:hAnsi="Times New Roman" w:cs="Times New Roman"/>
+          <w:sz w:val="24"/>
+          <w:szCs w:val="24"/>
+        </w:rPr>
+        <w:t xml:space="preserve"> to determine its appropriate elevation range.</w:t>
+      </w:r>
+    </w:p>
+    <w:p/>
+    <w:p>
+      <w:r>
+        <w:rPr>
+          <w:rFonts w:ascii="Times New Roman" w:eastAsia="Times New Roman" w:hAnsi="Times New Roman" w:cs="Times New Roman"/>
+          <w:sz w:val="24"/>
+          <w:szCs w:val="24"/>
+        </w:rPr>
+        <w:t xml:space="preserve">Milestone 4: Depending on the future feedback and the backlog, the </w:t>
+      </w:r>
+      <w:proofErr w:type="spellStart"/>
+      <w:r>
+        <w:rPr>
+          <w:rFonts w:ascii="Times New Roman" w:eastAsia="Times New Roman" w:hAnsi="Times New Roman" w:cs="Times New Roman"/>
+          <w:sz w:val="24"/>
+          <w:szCs w:val="24"/>
+        </w:rPr>
+        <w:t>ai</w:t>
+      </w:r>
+      <w:proofErr w:type="spellEnd"/>
+      <w:r>
+        <w:rPr>
+          <w:rFonts w:ascii="Times New Roman" w:eastAsia="Times New Roman" w:hAnsi="Times New Roman" w:cs="Times New Roman"/>
+          <w:sz w:val="24"/>
+          <w:szCs w:val="24"/>
+        </w:rPr>
+        <w:t xml:space="preserve"> will be the same as Milestone 3, having the enemy climb over obstacles and behaviors if there are different enemy types.</w:t>
+      </w:r>
+    </w:p>
+    <w:p/>
+    <w:p/>
+    <w:p/>
+    <w:p/>
+    <w:p/>
+    <w:p/>
+    <w:p/>
+    <w:p/>
+    <w:p/>
+    <w:p/>
+    <w:p/>
+    <w:p/>
+    <w:p/>
+    <w:p/>
+    <w:p/>
+    <w:p/>
+    <w:p/>
+    <w:p/>
+    <w:p/>
+    <w:p/>
+    <w:p/>
+    <w:p/>
+    <w:p/>
+    <w:p>
+      <w:r>
+        <w:rPr>
+          <w:rFonts w:ascii="Times New Roman" w:eastAsia="Times New Roman" w:hAnsi="Times New Roman" w:cs="Times New Roman"/>
+          <w:b/>
+          <w:sz w:val="24"/>
+          <w:szCs w:val="24"/>
+        </w:rPr>
+        <w:lastRenderedPageBreak/>
+        <w:t>Map Design</w:t>
+      </w:r>
+    </w:p>
+    <w:p/>
+    <w:p/>
+    <w:p>
+      <w:r>
+        <w:rPr>
+          <w:rFonts w:ascii="Times New Roman" w:eastAsia="Times New Roman" w:hAnsi="Times New Roman" w:cs="Times New Roman"/>
+          <w:i/>
+          <w:sz w:val="24"/>
+          <w:szCs w:val="24"/>
+        </w:rPr>
+        <w:t>Milestone 2</w:t>
+      </w:r>
+      <w:r>
+        <w:rPr>
+          <w:rFonts w:ascii="Times New Roman" w:eastAsia="Times New Roman" w:hAnsi="Times New Roman" w:cs="Times New Roman"/>
+          <w:sz w:val="24"/>
+          <w:szCs w:val="24"/>
+        </w:rPr>
+        <w:t>: simple boxy version</w:t>
+      </w:r>
+      <w:r>
+        <w:rPr>
+          <w:rFonts w:ascii="Times New Roman" w:eastAsia="Times New Roman" w:hAnsi="Times New Roman" w:cs="Times New Roman"/>
+          <w:sz w:val="24"/>
+          <w:szCs w:val="24"/>
+        </w:rPr>
+        <w:t xml:space="preserve"> of the bedroom setting to test out player functionality and the majority of the basic game play mechanics.</w:t>
+      </w:r>
+    </w:p>
+    <w:p/>
+    <w:p>
+      <w:r>
+        <w:rPr>
+          <w:rFonts w:ascii="Times New Roman" w:eastAsia="Times New Roman" w:hAnsi="Times New Roman" w:cs="Times New Roman"/>
+          <w:i/>
+          <w:sz w:val="24"/>
+          <w:szCs w:val="24"/>
+        </w:rPr>
+        <w:t>Milestone 3</w:t>
+      </w:r>
+      <w:r>
+        <w:rPr>
+          <w:rFonts w:ascii="Times New Roman" w:eastAsia="Times New Roman" w:hAnsi="Times New Roman" w:cs="Times New Roman"/>
+          <w:sz w:val="24"/>
+          <w:szCs w:val="24"/>
+        </w:rPr>
+        <w:t xml:space="preserve">: rough of bedroom setting with player functionality, enemy </w:t>
+      </w:r>
+      <w:proofErr w:type="spellStart"/>
+      <w:r>
+        <w:rPr>
+          <w:rFonts w:ascii="Times New Roman" w:eastAsia="Times New Roman" w:hAnsi="Times New Roman" w:cs="Times New Roman"/>
+          <w:sz w:val="24"/>
+          <w:szCs w:val="24"/>
+        </w:rPr>
+        <w:t>ai</w:t>
+      </w:r>
+      <w:proofErr w:type="spellEnd"/>
+      <w:r>
+        <w:rPr>
+          <w:rFonts w:ascii="Times New Roman" w:eastAsia="Times New Roman" w:hAnsi="Times New Roman" w:cs="Times New Roman"/>
+          <w:sz w:val="24"/>
+          <w:szCs w:val="24"/>
+        </w:rPr>
+        <w:t>, and the mouth objective in place and any balance changes from the play t</w:t>
+      </w:r>
+      <w:r>
+        <w:rPr>
+          <w:rFonts w:ascii="Times New Roman" w:eastAsia="Times New Roman" w:hAnsi="Times New Roman" w:cs="Times New Roman"/>
+          <w:sz w:val="24"/>
+          <w:szCs w:val="24"/>
+        </w:rPr>
+        <w:t>esting.</w:t>
+      </w:r>
+    </w:p>
+    <w:p/>
+    <w:p>
+      <w:r>
+        <w:rPr>
+          <w:rFonts w:ascii="Times New Roman" w:eastAsia="Times New Roman" w:hAnsi="Times New Roman" w:cs="Times New Roman"/>
+          <w:sz w:val="24"/>
+          <w:szCs w:val="24"/>
+        </w:rPr>
+        <w:t xml:space="preserve">The bedroom setting will more detailed than milestone with a larger room with a </w:t>
+      </w:r>
+      <w:proofErr w:type="gramStart"/>
+      <w:r>
+        <w:rPr>
+          <w:rFonts w:ascii="Times New Roman" w:eastAsia="Times New Roman" w:hAnsi="Times New Roman" w:cs="Times New Roman"/>
+          <w:sz w:val="24"/>
+          <w:szCs w:val="24"/>
+        </w:rPr>
+        <w:t>bed(</w:t>
+      </w:r>
+      <w:proofErr w:type="gramEnd"/>
+      <w:r>
+        <w:rPr>
+          <w:rFonts w:ascii="Times New Roman" w:eastAsia="Times New Roman" w:hAnsi="Times New Roman" w:cs="Times New Roman"/>
+          <w:sz w:val="24"/>
+          <w:szCs w:val="24"/>
+        </w:rPr>
+        <w:t>bed frame, mattress, pillow), desk(drawers and computer?), dresser, cage and more simple clutter objects that will be obstructions for the player and enemy units. Simple ma</w:t>
+      </w:r>
+      <w:r>
+        <w:rPr>
+          <w:rFonts w:ascii="Times New Roman" w:eastAsia="Times New Roman" w:hAnsi="Times New Roman" w:cs="Times New Roman"/>
+          <w:sz w:val="24"/>
+          <w:szCs w:val="24"/>
+        </w:rPr>
+        <w:t>terials used in the items in the room and lighting to give a simple representation of the room that will be polished for the final milestone.</w:t>
+      </w:r>
+    </w:p>
+    <w:p/>
+    <w:p>
+      <w:r>
+        <w:rPr>
+          <w:rFonts w:ascii="Times New Roman" w:eastAsia="Times New Roman" w:hAnsi="Times New Roman" w:cs="Times New Roman"/>
+          <w:i/>
+          <w:sz w:val="24"/>
+          <w:szCs w:val="24"/>
+        </w:rPr>
+        <w:t>Milestone 4</w:t>
+      </w:r>
+      <w:r>
+        <w:rPr>
+          <w:rFonts w:ascii="Times New Roman" w:eastAsia="Times New Roman" w:hAnsi="Times New Roman" w:cs="Times New Roman"/>
+          <w:sz w:val="24"/>
+          <w:szCs w:val="24"/>
+        </w:rPr>
+        <w:t xml:space="preserve">: polished version of the bedroom setting with final player functionality, enemy </w:t>
+      </w:r>
+      <w:proofErr w:type="spellStart"/>
+      <w:r>
+        <w:rPr>
+          <w:rFonts w:ascii="Times New Roman" w:eastAsia="Times New Roman" w:hAnsi="Times New Roman" w:cs="Times New Roman"/>
+          <w:sz w:val="24"/>
+          <w:szCs w:val="24"/>
+        </w:rPr>
+        <w:t>ai</w:t>
+      </w:r>
+      <w:proofErr w:type="spellEnd"/>
+      <w:r>
+        <w:rPr>
+          <w:rFonts w:ascii="Times New Roman" w:eastAsia="Times New Roman" w:hAnsi="Times New Roman" w:cs="Times New Roman"/>
+          <w:sz w:val="24"/>
+          <w:szCs w:val="24"/>
+        </w:rPr>
+        <w:t xml:space="preserve">, mouth objective. </w:t>
+      </w:r>
+      <w:r>
+        <w:rPr>
+          <w:rFonts w:ascii="Times New Roman" w:eastAsia="Times New Roman" w:hAnsi="Times New Roman" w:cs="Times New Roman"/>
+          <w:sz w:val="24"/>
+          <w:szCs w:val="24"/>
+        </w:rPr>
+        <w:t>The final map will have more environmental aspects in lighting, sounds, assets, materials, and layout from the comments from the play testers from milestone 3 to enhance balancing.</w:t>
+      </w:r>
+    </w:p>
+    <w:p/>
+    <w:p/>
+    <w:p/>
+    <w:p/>
+    <w:p/>
+    <w:p/>
+    <w:p/>
+    <w:p/>
+    <w:p/>
+    <w:p/>
+    <w:p/>
+    <w:p/>
+    <w:p/>
+    <w:p/>
+    <w:p/>
+    <w:p/>
+    <w:p/>
+    <w:p/>
+    <w:p/>
+    <w:p/>
+    <w:p/>
+    <w:p/>
+    <w:p/>
+    <w:p>
       <w:bookmarkStart w:id="0" w:name="_GoBack"/>
       <w:bookmarkEnd w:id="0"/>
     </w:p>
-    <w:p/>
-    <w:p>
-      <w:r>
-        <w:rPr>
-          <w:rFonts w:ascii="Times New Roman" w:eastAsia="Times New Roman" w:hAnsi="Times New Roman" w:cs="Times New Roman"/>
-          <w:sz w:val="24"/>
-          <w:szCs w:val="24"/>
-        </w:rPr>
-        <w:t xml:space="preserve">Milestone 3: The AI will be similar to milestone 2, with some additions with the enemy attacking the player. Enemies will seek if player is nearby, if the player is not nearby the enemy will head towards the mouth target. For navigation for a more complex environment, there will be a pathfinding system that will find the nearest node and calculate the shortest path to the mouth using Dijkstra’s algorithm. The </w:t>
-      </w:r>
-      <w:proofErr w:type="spellStart"/>
-      <w:r>
-        <w:rPr>
-          <w:rFonts w:ascii="Times New Roman" w:eastAsia="Times New Roman" w:hAnsi="Times New Roman" w:cs="Times New Roman"/>
-          <w:sz w:val="24"/>
-          <w:szCs w:val="24"/>
-        </w:rPr>
-        <w:t>spawners</w:t>
-      </w:r>
-      <w:proofErr w:type="spellEnd"/>
-      <w:r>
-        <w:rPr>
-          <w:rFonts w:ascii="Times New Roman" w:eastAsia="Times New Roman" w:hAnsi="Times New Roman" w:cs="Times New Roman"/>
-          <w:sz w:val="24"/>
-          <w:szCs w:val="24"/>
-        </w:rPr>
-        <w:t xml:space="preserve"> will have an addition to their random range placement by checking the elevation to establish a seamless spawn by using a </w:t>
-      </w:r>
-      <w:proofErr w:type="spellStart"/>
-      <w:r>
-        <w:rPr>
-          <w:rFonts w:ascii="Times New Roman" w:eastAsia="Times New Roman" w:hAnsi="Times New Roman" w:cs="Times New Roman"/>
-          <w:sz w:val="24"/>
-          <w:szCs w:val="24"/>
-        </w:rPr>
-        <w:t>raytrace</w:t>
-      </w:r>
-      <w:proofErr w:type="spellEnd"/>
-      <w:r>
-        <w:rPr>
-          <w:rFonts w:ascii="Times New Roman" w:eastAsia="Times New Roman" w:hAnsi="Times New Roman" w:cs="Times New Roman"/>
-          <w:sz w:val="24"/>
-          <w:szCs w:val="24"/>
-        </w:rPr>
-        <w:t xml:space="preserve"> to determine its appropriate elevation range.</w:t>
-      </w:r>
-    </w:p>
-    <w:p/>
-    <w:p>
-      <w:r>
-        <w:rPr>
-          <w:rFonts w:ascii="Times New Roman" w:eastAsia="Times New Roman" w:hAnsi="Times New Roman" w:cs="Times New Roman"/>
-          <w:sz w:val="24"/>
-          <w:szCs w:val="24"/>
-        </w:rPr>
-        <w:t xml:space="preserve">Milestone 4: Depending on the future feedback and the backlog, the </w:t>
-      </w:r>
-      <w:r>
-        <w:rPr>
-          <w:rFonts w:ascii="Times New Roman" w:eastAsia="Times New Roman" w:hAnsi="Times New Roman" w:cs="Times New Roman"/>
-          <w:sz w:val="24"/>
-          <w:szCs w:val="24"/>
-        </w:rPr>
-        <w:t>AI</w:t>
-      </w:r>
-      <w:r>
-        <w:rPr>
-          <w:rFonts w:ascii="Times New Roman" w:eastAsia="Times New Roman" w:hAnsi="Times New Roman" w:cs="Times New Roman"/>
-          <w:sz w:val="24"/>
-          <w:szCs w:val="24"/>
-        </w:rPr>
-        <w:t xml:space="preserve"> will be the same as Milestone 3, having the enemy climb over obstacles and behaviors if there are different enemy types.</w:t>
-      </w:r>
-    </w:p>
-    <w:p/>
-    <w:p/>
-    <w:p/>
-    <w:p/>
-    <w:p/>
-    <w:p/>
-    <w:p/>
-    <w:p/>
-    <w:p/>
-    <w:p/>
-    <w:p/>
-    <w:p/>
-    <w:p/>
-    <w:p/>
-    <w:p/>
-    <w:p/>
-    <w:p/>
-    <w:p/>
-    <w:p/>
-    <w:p/>
-    <w:p/>
-    <w:p/>
-    <w:p/>
     <w:p>
       <w:r>
         <w:rPr>
@@ -1050,167 +1280,7 @@
           <w:sz w:val="24"/>
           <w:szCs w:val="24"/>
         </w:rPr>
-        <w:t>Map Design</w:t>
-      </w:r>
-    </w:p>
-    <w:p/>
-    <w:p/>
-    <w:p>
-      <w:r>
-        <w:rPr>
-          <w:rFonts w:ascii="Times New Roman" w:eastAsia="Times New Roman" w:hAnsi="Times New Roman" w:cs="Times New Roman"/>
-          <w:i/>
-          <w:sz w:val="24"/>
-          <w:szCs w:val="24"/>
-        </w:rPr>
-        <w:t>Milestone 2</w:t>
-      </w:r>
-      <w:r>
-        <w:rPr>
-          <w:rFonts w:ascii="Times New Roman" w:eastAsia="Times New Roman" w:hAnsi="Times New Roman" w:cs="Times New Roman"/>
-          <w:sz w:val="24"/>
-          <w:szCs w:val="24"/>
-        </w:rPr>
-        <w:t>: simple boxy version of the bedroom setting to test out player functionality and the majority of the basic game play mechanics.</w:t>
-      </w:r>
-    </w:p>
-    <w:p/>
-    <w:p>
-      <w:r>
-        <w:rPr>
-          <w:rFonts w:ascii="Times New Roman" w:eastAsia="Times New Roman" w:hAnsi="Times New Roman" w:cs="Times New Roman"/>
-          <w:i/>
-          <w:sz w:val="24"/>
-          <w:szCs w:val="24"/>
-        </w:rPr>
-        <w:t>Milestone 3</w:t>
-      </w:r>
-      <w:r>
-        <w:rPr>
-          <w:rFonts w:ascii="Times New Roman" w:eastAsia="Times New Roman" w:hAnsi="Times New Roman" w:cs="Times New Roman"/>
-          <w:sz w:val="24"/>
-          <w:szCs w:val="24"/>
-        </w:rPr>
-        <w:t xml:space="preserve">: rough of bedroom setting with player functionality, enemy </w:t>
-      </w:r>
-      <w:proofErr w:type="spellStart"/>
-      <w:r>
-        <w:rPr>
-          <w:rFonts w:ascii="Times New Roman" w:eastAsia="Times New Roman" w:hAnsi="Times New Roman" w:cs="Times New Roman"/>
-          <w:sz w:val="24"/>
-          <w:szCs w:val="24"/>
-        </w:rPr>
-        <w:t>ai</w:t>
-      </w:r>
-      <w:proofErr w:type="spellEnd"/>
-      <w:r>
-        <w:rPr>
-          <w:rFonts w:ascii="Times New Roman" w:eastAsia="Times New Roman" w:hAnsi="Times New Roman" w:cs="Times New Roman"/>
-          <w:sz w:val="24"/>
-          <w:szCs w:val="24"/>
-        </w:rPr>
-        <w:t>, and the mouth objective in place and any balance changes from the play testing.</w:t>
-      </w:r>
-    </w:p>
-    <w:p/>
-    <w:p>
-      <w:r>
-        <w:rPr>
-          <w:rFonts w:ascii="Times New Roman" w:eastAsia="Times New Roman" w:hAnsi="Times New Roman" w:cs="Times New Roman"/>
-          <w:sz w:val="24"/>
-          <w:szCs w:val="24"/>
-        </w:rPr>
-        <w:t xml:space="preserve">The bedroom setting will more detailed than milestone with a larger room with a </w:t>
-      </w:r>
-      <w:proofErr w:type="gramStart"/>
-      <w:r>
-        <w:rPr>
-          <w:rFonts w:ascii="Times New Roman" w:eastAsia="Times New Roman" w:hAnsi="Times New Roman" w:cs="Times New Roman"/>
-          <w:sz w:val="24"/>
-          <w:szCs w:val="24"/>
-        </w:rPr>
-        <w:t>bed(</w:t>
-      </w:r>
-      <w:proofErr w:type="gramEnd"/>
-      <w:r>
-        <w:rPr>
-          <w:rFonts w:ascii="Times New Roman" w:eastAsia="Times New Roman" w:hAnsi="Times New Roman" w:cs="Times New Roman"/>
-          <w:sz w:val="24"/>
-          <w:szCs w:val="24"/>
-        </w:rPr>
-        <w:t>bed frame, mattress, pillow), desk(drawers and computer?), dresser, cage and more simple clutter objects that will be obstructions for the player and enemy units. Simple materials used in the items in the room and lighting to give a simple representation of the room that will be polished for the final milestone.</w:t>
-      </w:r>
-    </w:p>
-    <w:p/>
-    <w:p>
-      <w:r>
-        <w:rPr>
-          <w:rFonts w:ascii="Times New Roman" w:eastAsia="Times New Roman" w:hAnsi="Times New Roman" w:cs="Times New Roman"/>
-          <w:i/>
-          <w:sz w:val="24"/>
-          <w:szCs w:val="24"/>
-        </w:rPr>
-        <w:t>Milestone 4</w:t>
-      </w:r>
-      <w:r>
-        <w:rPr>
-          <w:rFonts w:ascii="Times New Roman" w:eastAsia="Times New Roman" w:hAnsi="Times New Roman" w:cs="Times New Roman"/>
-          <w:sz w:val="24"/>
-          <w:szCs w:val="24"/>
-        </w:rPr>
-        <w:t xml:space="preserve">: polished version of the bedroom setting with final player functionality, enemy </w:t>
-      </w:r>
-      <w:proofErr w:type="spellStart"/>
-      <w:r>
-        <w:rPr>
-          <w:rFonts w:ascii="Times New Roman" w:eastAsia="Times New Roman" w:hAnsi="Times New Roman" w:cs="Times New Roman"/>
-          <w:sz w:val="24"/>
-          <w:szCs w:val="24"/>
-        </w:rPr>
-        <w:t>ai</w:t>
-      </w:r>
-      <w:proofErr w:type="spellEnd"/>
-      <w:r>
-        <w:rPr>
-          <w:rFonts w:ascii="Times New Roman" w:eastAsia="Times New Roman" w:hAnsi="Times New Roman" w:cs="Times New Roman"/>
-          <w:sz w:val="24"/>
-          <w:szCs w:val="24"/>
-        </w:rPr>
-        <w:t>, mouth objective. The final map will have more environmental aspects in lighting, sounds, assets, materials, and layout from the comments from the play testers from milestone 3 to enhance balancing.</w:t>
-      </w:r>
-    </w:p>
-    <w:p/>
-    <w:p/>
-    <w:p/>
-    <w:p/>
-    <w:p/>
-    <w:p/>
-    <w:p/>
-    <w:p/>
-    <w:p/>
-    <w:p/>
-    <w:p/>
-    <w:p/>
-    <w:p/>
-    <w:p/>
-    <w:p/>
-    <w:p/>
-    <w:p/>
-    <w:p/>
-    <w:p/>
-    <w:p/>
-    <w:p/>
-    <w:p/>
-    <w:p/>
-    <w:p/>
-    <w:p>
-      <w:r>
-        <w:rPr>
-          <w:rFonts w:ascii="Times New Roman" w:eastAsia="Times New Roman" w:hAnsi="Times New Roman" w:cs="Times New Roman"/>
-          <w:b/>
-          <w:sz w:val="24"/>
-          <w:szCs w:val="24"/>
-        </w:rPr>
+        <w:lastRenderedPageBreak/>
         <w:t>Version Control</w:t>
       </w:r>
     </w:p>
@@ -1222,7 +1292,15 @@
           <w:sz w:val="24"/>
           <w:szCs w:val="24"/>
         </w:rPr>
-        <w:t xml:space="preserve">For the version Control for the development of the game, the team will be using </w:t>
+        <w:t>For the version Control for the develop</w:t>
+      </w:r>
+      <w:r>
+        <w:rPr>
+          <w:rFonts w:ascii="Times New Roman" w:eastAsia="Times New Roman" w:hAnsi="Times New Roman" w:cs="Times New Roman"/>
+          <w:sz w:val="24"/>
+          <w:szCs w:val="24"/>
+        </w:rPr>
+        <w:t xml:space="preserve">ment of the game, the team will be using </w:t>
       </w:r>
       <w:proofErr w:type="spellStart"/>
       <w:r>

</xml_diff>